<commit_message>
Fixed Appendix Section of Report
</commit_message>
<xml_diff>
--- a/proj_asic/docs/Meeting Minutes/April 19th.docx
+++ b/proj_asic/docs/Meeting Minutes/April 19th.docx
@@ -13,6 +13,7 @@
           <w:szCs w:val="24"/>
         </w:rPr>
       </w:pPr>
+      <w:bookmarkStart w:id="0" w:name="_GoBack"/>
       <w:r>
         <w:rPr>
           <w:rFonts w:eastAsia="Calibri" w:cs="Times New Roman"/>
@@ -20,7 +21,16 @@
           <w:sz w:val="28"/>
           <w:szCs w:val="24"/>
         </w:rPr>
-        <w:t>March 29th Senior Project Meeting</w:t>
+        <w:t>April 19th</w:t>
+      </w:r>
+      <w:r>
+        <w:rPr>
+          <w:rFonts w:eastAsia="Calibri" w:cs="Times New Roman"/>
+          <w:b/>
+          <w:sz w:val="28"/>
+          <w:szCs w:val="24"/>
+        </w:rPr>
+        <w:t xml:space="preserve"> Senior Project Meeting</w:t>
       </w:r>
     </w:p>
     <w:p>
@@ -889,7 +899,6 @@
         </w:rPr>
         <w:t>Clean up code and continue working on report</w:t>
       </w:r>
-      <w:bookmarkStart w:id="0" w:name="_GoBack"/>
       <w:bookmarkEnd w:id="0"/>
     </w:p>
     <w:p>

</xml_diff>